<commit_message>
Sovelluksen androis emulaattoritoiminta korjattu, /Documents päivitetty 1.1
</commit_message>
<xml_diff>
--- a/documents/pisteytyslomake_mobiiliprojekti_R12.docx
+++ b/documents/pisteytyslomake_mobiiliprojekti_R12.docx
@@ -397,7 +397,7 @@
                 <w:lang w:val="en-US"/>
               </w:rPr>
             </w:pPr>
-            <w:hyperlink r:id="R5321177780444d60">
+            <w:hyperlink r:id="R5a0ef16d506f45b0">
               <w:r>
                 <w:rPr>
                   <w:rStyle w:val="Hyperlink"/>
@@ -444,7 +444,7 @@
                 <w:lang w:val="en-US"/>
               </w:rPr>
             </w:pPr>
-            <w:hyperlink r:id="R298ccb97bc274913">
+            <w:hyperlink r:id="R6607254926904370">
               <w:r>
                 <w:rPr>
                   <w:rStyle w:val="Hyperlink"/>
@@ -481,7 +481,7 @@
                 <w:lang w:val="en-US"/>
               </w:rPr>
             </w:pPr>
-            <w:hyperlink r:id="Re87ccf9e4bc3455e">
+            <w:hyperlink r:id="Rcea519f829804880">
               <w:r>
                 <w:rPr>
                   <w:rStyle w:val="Hyperlink"/>
@@ -525,7 +525,7 @@
                 <w:lang w:val="en-US"/>
               </w:rPr>
             </w:pPr>
-            <w:hyperlink r:id="Rdb9c6a1f3a6c4c6a">
+            <w:hyperlink r:id="R903985918d29429e">
               <w:r>
                 <w:rPr>
                   <w:rStyle w:val="Hyperlink"/>
@@ -873,7 +873,7 @@
             <w:tcMar/>
           </w:tcPr>
           <w:p>
-            <w:hyperlink r:id="R9323ed6555ec4d48">
+            <w:hyperlink r:id="Ra879b75503f94fce">
               <w:r>
                 <w:rPr>
                   <w:rStyle w:val="Hyperlink"/>
@@ -1090,7 +1090,7 @@
             <w:tcMar/>
           </w:tcPr>
           <w:p>
-            <w:hyperlink r:id="R918ebe7c580744dc">
+            <w:hyperlink r:id="R8fa62becf69e4534">
               <w:r>
                 <w:rPr>
                   <w:rStyle w:val="Hyperlink"/>
@@ -1107,7 +1107,7 @@
             <w:tcMar/>
           </w:tcPr>
           <w:p>
-            <w:hyperlink r:id="R670f67b1b54f45f4">
+            <w:hyperlink r:id="R2dd9d12965d84e85">
               <w:r>
                 <w:rPr>
                   <w:rStyle w:val="Hyperlink"/>
@@ -1360,7 +1360,7 @@
             </w:pPr>
             <w:r>
               <w:drawing>
-                <wp:inline wp14:editId="6FFA2AB9" wp14:anchorId="4D3FF6B5">
+                <wp:inline wp14:editId="53233D3B" wp14:anchorId="4D3FF6B5">
                   <wp:extent cx="2009775" cy="790575"/>
                   <wp:effectExtent l="0" t="0" r="0" b="0"/>
                   <wp:docPr id="634797987" name="drawing"/>
@@ -1458,7 +1458,7 @@
             </w:pPr>
             <w:r>
               <w:drawing>
-                <wp:inline wp14:editId="5138FB85" wp14:anchorId="255B0FAE">
+                <wp:inline wp14:editId="1B61702C" wp14:anchorId="255B0FAE">
                   <wp:extent cx="1438806" cy="784183"/>
                   <wp:effectExtent l="0" t="0" r="0" b="0"/>
                   <wp:docPr id="1748202317" name="drawing"/>
@@ -1501,7 +1501,7 @@
             </w:r>
             <w:r>
               <w:drawing>
-                <wp:inline wp14:editId="0F4DE917" wp14:anchorId="1E3D49EE">
+                <wp:inline wp14:editId="29AFC597" wp14:anchorId="1E3D49EE">
                   <wp:extent cx="1431422" cy="942975"/>
                   <wp:effectExtent l="0" t="0" r="0" b="0"/>
                   <wp:docPr id="919243991" name="drawing"/>
@@ -1591,7 +1591,7 @@
             </w:pPr>
             <w:r>
               <w:drawing>
-                <wp:inline wp14:editId="23D8E4C5" wp14:anchorId="65017323">
+                <wp:inline wp14:editId="4AB9398A" wp14:anchorId="65017323">
                   <wp:extent cx="2009775" cy="1495425"/>
                   <wp:effectExtent l="0" t="0" r="0" b="0"/>
                   <wp:docPr id="1422867975" name="drawing"/>
@@ -1681,7 +1681,7 @@
             </w:pPr>
             <w:r>
               <w:drawing>
-                <wp:inline wp14:editId="25B45AE6" wp14:anchorId="3126A37F">
+                <wp:inline wp14:editId="7410487C" wp14:anchorId="3126A37F">
                   <wp:extent cx="2009775" cy="781050"/>
                   <wp:effectExtent l="0" t="0" r="0" b="0"/>
                   <wp:docPr id="382329574" name="drawing"/>
@@ -1793,7 +1793,7 @@
             </w:pPr>
             <w:r>
               <w:drawing>
-                <wp:inline wp14:editId="23D9C088" wp14:anchorId="36DDDBB4">
+                <wp:inline wp14:editId="26057ACF" wp14:anchorId="36DDDBB4">
                   <wp:extent cx="1885950" cy="2009775"/>
                   <wp:effectExtent l="0" t="0" r="0" b="0"/>
                   <wp:docPr id="216962566" name="drawing"/>
@@ -1841,7 +1841,7 @@
             </w:pPr>
             <w:r>
               <w:drawing>
-                <wp:inline wp14:editId="2D38FBF9" wp14:anchorId="75DE61CC">
+                <wp:inline wp14:editId="530DBD96" wp14:anchorId="75DE61CC">
                   <wp:extent cx="2009775" cy="1114425"/>
                   <wp:effectExtent l="0" t="0" r="0" b="0"/>
                   <wp:docPr id="1526432685" name="drawing"/>
@@ -1889,7 +1889,7 @@
             </w:pPr>
             <w:r>
               <w:drawing>
-                <wp:inline wp14:editId="7533E4B9" wp14:anchorId="06D971B9">
+                <wp:inline wp14:editId="5E637AE4" wp14:anchorId="06D971B9">
                   <wp:extent cx="2009775" cy="771525"/>
                   <wp:effectExtent l="0" t="0" r="0" b="0"/>
                   <wp:docPr id="1549960882" name="drawing"/>
@@ -1932,7 +1932,7 @@
             </w:r>
             <w:r>
               <w:drawing>
-                <wp:inline wp14:editId="387BC531" wp14:anchorId="5AC2A31B">
+                <wp:inline wp14:editId="6A11FA27" wp14:anchorId="5AC2A31B">
                   <wp:extent cx="2009775" cy="923925"/>
                   <wp:effectExtent l="0" t="0" r="0" b="0"/>
                   <wp:docPr id="1688247847" name="drawing"/>
@@ -2415,7 +2415,7 @@
             <w:tcMar/>
           </w:tcPr>
           <w:p>
-            <w:hyperlink r:id="Rd0d9080e4b8c48d8">
+            <w:hyperlink r:id="R8fe8055000444740">
               <w:r>
                 <w:rPr>
                   <w:rStyle w:val="Hyperlink"/>
@@ -2513,7 +2513,7 @@
             <w:tcMar/>
           </w:tcPr>
           <w:p>
-            <w:hyperlink r:id="Rbb00a697d2974a13">
+            <w:hyperlink r:id="R816da377041d47e0">
               <w:r>
                 <w:rPr>
                   <w:rStyle w:val="Hyperlink"/>
@@ -2622,7 +2622,7 @@
             <w:tcMar/>
           </w:tcPr>
           <w:p>
-            <w:hyperlink r:id="R3c69378c25e44b81">
+            <w:hyperlink r:id="Re6e3f56bd80b430f">
               <w:r>
                 <w:rPr>
                   <w:rStyle w:val="Hyperlink"/>
@@ -2737,7 +2737,7 @@
             <w:tcMar/>
           </w:tcPr>
           <w:p>
-            <w:hyperlink r:id="Rf3e496f783944336">
+            <w:hyperlink r:id="R9111168097e64375">
               <w:r>
                 <w:rPr>
                   <w:rStyle w:val="Hyperlink"/>
@@ -2831,7 +2831,7 @@
             <w:tcMar/>
           </w:tcPr>
           <w:p>
-            <w:hyperlink r:id="R7003b15ee98b462d">
+            <w:hyperlink r:id="Re6655f2c85a144aa">
               <w:r>
                 <w:rPr>
                   <w:rStyle w:val="Hyperlink"/>
@@ -2924,7 +2924,7 @@
             <w:tcMar/>
           </w:tcPr>
           <w:p>
-            <w:hyperlink r:id="R3e513cdbdb0d4fe5">
+            <w:hyperlink r:id="Rfb82acab81ab46a9">
               <w:r>
                 <w:rPr>
                   <w:rStyle w:val="Hyperlink"/>
@@ -2935,7 +2935,7 @@
           </w:p>
           <w:p/>
           <w:p>
-            <w:hyperlink r:id="R8281d35897d0481b">
+            <w:hyperlink r:id="R83be6de2fd70402c">
               <w:r>
                 <w:rPr>
                   <w:rStyle w:val="Hyperlink"/>
@@ -2946,7 +2946,7 @@
           </w:p>
           <w:p/>
           <w:p>
-            <w:hyperlink r:id="R69da6c1ebd3543ec">
+            <w:hyperlink r:id="R045d9bae12df40c3">
               <w:r>
                 <w:rPr>
                   <w:rStyle w:val="Hyperlink"/>
@@ -3512,7 +3512,7 @@
             </w:r>
             <w:r>
               <w:drawing>
-                <wp:inline wp14:editId="4B8F4B74" wp14:anchorId="0C01F5F2">
+                <wp:inline wp14:editId="277EAAE1" wp14:anchorId="0C01F5F2">
                   <wp:extent cx="1628775" cy="876300"/>
                   <wp:effectExtent l="0" t="0" r="0" b="0"/>
                   <wp:docPr id="415254610" name="drawing"/>
@@ -3621,7 +3621,7 @@
             </w:pPr>
             <w:r>
               <w:drawing>
-                <wp:inline wp14:editId="0608BC4A" wp14:anchorId="27B48A91">
+                <wp:inline wp14:editId="2C91325A" wp14:anchorId="27B48A91">
                   <wp:extent cx="752475" cy="1628775"/>
                   <wp:effectExtent l="0" t="0" r="0" b="0"/>
                   <wp:docPr id="1106033784" name="drawing"/>
@@ -3664,7 +3664,7 @@
             </w:r>
             <w:r>
               <w:drawing>
-                <wp:inline wp14:editId="2DB3CB2F" wp14:anchorId="27D9A8D3">
+                <wp:inline wp14:editId="2C652ABE" wp14:anchorId="27D9A8D3">
                   <wp:extent cx="762000" cy="1628775"/>
                   <wp:effectExtent l="0" t="0" r="0" b="0"/>
                   <wp:docPr id="1571666177" name="drawing"/>
@@ -3707,7 +3707,7 @@
             </w:r>
             <w:r>
               <w:drawing>
-                <wp:inline wp14:editId="2F130A02" wp14:anchorId="4867AD89">
+                <wp:inline wp14:editId="28D34809" wp14:anchorId="4867AD89">
                   <wp:extent cx="733425" cy="1628775"/>
                   <wp:effectExtent l="0" t="0" r="0" b="0"/>
                   <wp:docPr id="937014403" name="drawing"/>
@@ -3830,7 +3830,7 @@
             </w:pPr>
             <w:r>
               <w:drawing>
-                <wp:inline wp14:editId="36B02D84" wp14:anchorId="6F5EDF39">
+                <wp:inline wp14:editId="38A7B6AD" wp14:anchorId="6F5EDF39">
                   <wp:extent cx="742950" cy="1628775"/>
                   <wp:effectExtent l="0" t="0" r="0" b="0"/>
                   <wp:docPr id="876583376" name="drawing"/>
@@ -3873,7 +3873,7 @@
             </w:r>
             <w:r>
               <w:drawing>
-                <wp:inline wp14:editId="0B370BBB" wp14:anchorId="39EA2FB9">
+                <wp:inline wp14:editId="3643A33C" wp14:anchorId="39EA2FB9">
                   <wp:extent cx="752475" cy="1628775"/>
                   <wp:effectExtent l="0" t="0" r="0" b="0"/>
                   <wp:docPr id="356634143" name="drawing"/>
@@ -4288,7 +4288,7 @@
             <w:tcMar/>
           </w:tcPr>
           <w:p>
-            <w:hyperlink r:id="Ra0008be15b7e4b43">
+            <w:hyperlink r:id="R1d9d1e0127be4a77">
               <w:r>
                 <w:rPr>
                   <w:rStyle w:val="Hyperlink"/>
@@ -4359,7 +4359,7 @@
             <w:tcMar/>
           </w:tcPr>
           <w:p>
-            <w:hyperlink r:id="Ra22fa0b563ad4d68">
+            <w:hyperlink r:id="Rfe793607427d44ec">
               <w:r>
                 <w:rPr>
                   <w:rStyle w:val="Hyperlink"/>
@@ -4445,7 +4445,7 @@
             <w:tcMar/>
           </w:tcPr>
           <w:p>
-            <w:hyperlink r:id="Rc56daf98de044ee1">
+            <w:hyperlink r:id="Rf27f6294753c4802">
               <w:r>
                 <w:rPr>
                   <w:rStyle w:val="Hyperlink"/>
@@ -4648,7 +4648,7 @@
             <w:tcMar/>
           </w:tcPr>
           <w:p>
-            <w:hyperlink r:id="Rcfade1d8af154547">
+            <w:hyperlink r:id="R86cd980e3bcf492e">
               <w:r>
                 <w:rPr>
                   <w:rStyle w:val="Hyperlink"/>
@@ -4659,7 +4659,7 @@
           </w:p>
           <w:p/>
           <w:p>
-            <w:hyperlink r:id="R7a490c83d1f34452">
+            <w:hyperlink r:id="R9e42b616a66e402a">
               <w:r>
                 <w:rPr>
                   <w:rStyle w:val="Hyperlink"/>
@@ -4744,7 +4744,7 @@
             <w:tcMar/>
           </w:tcPr>
           <w:p>
-            <w:hyperlink r:id="Rc0678622c4614132">
+            <w:hyperlink r:id="R5083ecd6030843c6">
               <w:r>
                 <w:rPr>
                   <w:rStyle w:val="Hyperlink"/>
@@ -4807,7 +4807,7 @@
             <w:tcMar/>
           </w:tcPr>
           <w:p>
-            <w:hyperlink r:id="Re2e59217327849ba">
+            <w:hyperlink r:id="Ra8fca905b09d4640">
               <w:r>
                 <w:rPr>
                   <w:rStyle w:val="Hyperlink"/>
@@ -4818,7 +4818,7 @@
           </w:p>
           <w:p/>
           <w:p>
-            <w:hyperlink r:id="Rdf8c7ff1686549ef">
+            <w:hyperlink r:id="Rab8e6be24efd4914">
               <w:r>
                 <w:rPr>
                   <w:rStyle w:val="Hyperlink"/>
@@ -4903,7 +4903,7 @@
             <w:tcMar/>
           </w:tcPr>
           <w:p>
-            <w:hyperlink r:id="R3736b2c8164b4633">
+            <w:hyperlink r:id="R672c7596c3404949">
               <w:r>
                 <w:rPr>
                   <w:rStyle w:val="Hyperlink"/>
@@ -4914,7 +4914,7 @@
           </w:p>
           <w:p/>
           <w:p>
-            <w:hyperlink r:id="R33625c4f01284bad">
+            <w:hyperlink r:id="R10a462af4a034f32">
               <w:r>
                 <w:rPr>
                   <w:rStyle w:val="Hyperlink"/>
@@ -4982,7 +4982,7 @@
             </w:pPr>
             <w:r>
               <w:drawing>
-                <wp:inline wp14:editId="1CE4F696" wp14:anchorId="5F190EA7">
+                <wp:inline wp14:editId="0000BF37" wp14:anchorId="5F190EA7">
                   <wp:extent cx="1647825" cy="180975"/>
                   <wp:effectExtent l="0" t="0" r="0" b="0"/>
                   <wp:docPr id="983228439" name="drawing"/>
@@ -5086,7 +5086,7 @@
             <w:tcMar/>
           </w:tcPr>
           <w:p>
-            <w:hyperlink r:id="R05d4a57a5b74499a">
+            <w:hyperlink r:id="R2f793e500bac44d9">
               <w:r>
                 <w:rPr>
                   <w:rStyle w:val="Hyperlink"/>
@@ -5132,6 +5132,7 @@
           <w:tcPr>
             <w:tcW w:w="4082" w:type="dxa"/>
             <w:shd w:val="clear" w:color="auto" w:fill="EEF2FF"/>
+            <w:tcMar/>
           </w:tcPr>
           <w:p>
             <w:r>
@@ -5146,6 +5147,7 @@
           <w:tcPr>
             <w:tcW w:w="737" w:type="dxa"/>
             <w:shd w:val="clear" w:color="auto" w:fill="EEF2FF"/>
+            <w:tcMar/>
           </w:tcPr>
           <w:p>
             <w:r>
@@ -5160,6 +5162,7 @@
           <w:tcPr>
             <w:tcW w:w="963" w:type="dxa"/>
             <w:shd w:val="clear" w:color="auto" w:fill="EEF2FF"/>
+            <w:tcMar/>
           </w:tcPr>
           <w:p>
             <w:r>
@@ -5174,6 +5177,7 @@
           <w:tcPr>
             <w:tcW w:w="2835" w:type="dxa"/>
             <w:shd w:val="clear" w:color="auto" w:fill="EEF2FF"/>
+            <w:tcMar/>
           </w:tcPr>
           <w:p>
             <w:r>
@@ -5188,6 +5192,7 @@
           <w:tcPr>
             <w:tcW w:w="1304" w:type="dxa"/>
             <w:shd w:val="clear" w:color="auto" w:fill="EEF2FF"/>
+            <w:tcMar/>
           </w:tcPr>
           <w:p>
             <w:r>
@@ -5203,6 +5208,7 @@
         <w:tc>
           <w:tcPr>
             <w:tcW w:w="4082" w:type="dxa"/>
+            <w:tcMar/>
           </w:tcPr>
           <w:p>
             <w:pPr>
@@ -5221,6 +5227,7 @@
         <w:tc>
           <w:tcPr>
             <w:tcW w:w="737" w:type="dxa"/>
+            <w:tcMar/>
           </w:tcPr>
           <w:p>
             <w:r>
@@ -5231,22 +5238,366 @@
         <w:tc>
           <w:tcPr>
             <w:tcW w:w="963" w:type="dxa"/>
-          </w:tcPr>
-          <w:p>
-            <w:r>
+            <w:tcMar/>
+          </w:tcPr>
+          <w:p>
+            <w:r>
+              <w:rPr/>
               <w:t>☐</w:t>
             </w:r>
+            <w:r>
+              <w:rPr/>
+              <w:t>X</w:t>
+            </w:r>
           </w:p>
         </w:tc>
         <w:tc>
           <w:tcPr>
             <w:tcW w:w="2835" w:type="dxa"/>
-          </w:tcPr>
+            <w:tcMar/>
+          </w:tcPr>
+          <w:p>
+            <w:pPr>
+              <w:pStyle w:val="Heading2"/>
+              <w:spacing w:before="299" w:beforeAutospacing="off" w:after="299" w:afterAutospacing="off"/>
+              <w:rPr>
+                <w:rFonts w:ascii="Calibri" w:hAnsi="Calibri" w:eastAsia="Calibri" w:cs="Calibri"/>
+                <w:b w:val="1"/>
+                <w:bCs w:val="1"/>
+                <w:noProof w:val="0"/>
+                <w:sz w:val="24"/>
+                <w:szCs w:val="24"/>
+                <w:lang w:val="en-US"/>
+              </w:rPr>
+            </w:pPr>
+            <w:r>
+              <w:rPr>
+                <w:rFonts w:ascii="Calibri" w:hAnsi="Calibri" w:eastAsia="Calibri" w:cs="Calibri"/>
+                <w:b w:val="1"/>
+                <w:bCs w:val="1"/>
+                <w:noProof w:val="0"/>
+                <w:sz w:val="24"/>
+                <w:szCs w:val="24"/>
+                <w:lang w:val="en-US"/>
+              </w:rPr>
+              <w:t>Lataus</w:t>
+            </w:r>
+            <w:r>
+              <w:rPr>
+                <w:rFonts w:ascii="Calibri" w:hAnsi="Calibri" w:eastAsia="Calibri" w:cs="Calibri"/>
+                <w:b w:val="1"/>
+                <w:bCs w:val="1"/>
+                <w:noProof w:val="0"/>
+                <w:sz w:val="24"/>
+                <w:szCs w:val="24"/>
+                <w:lang w:val="en-US"/>
+              </w:rPr>
+              <w:t xml:space="preserve"> (skeleton)</w:t>
+            </w:r>
+          </w:p>
+          <w:p>
+            <w:pPr>
+              <w:spacing w:before="240" w:beforeAutospacing="off" w:after="240" w:afterAutospacing="off"/>
+            </w:pPr>
+            <w:r>
+              <w:rPr>
+                <w:rFonts w:ascii="Calibri" w:hAnsi="Calibri" w:eastAsia="Calibri" w:cs="Calibri"/>
+                <w:noProof w:val="0"/>
+                <w:sz w:val="22"/>
+                <w:szCs w:val="22"/>
+                <w:lang w:val="en-US"/>
+              </w:rPr>
+              <w:t xml:space="preserve">components/ui/InboxSkeleton.tsx koko tiedosto (skeleton-komponentti) app/(tabs)/index.tsx:71 app/(tabs)/charts.tsx:84 app/hidden.tsx:136 app/lead/[id].tsx:227 </w:t>
+            </w:r>
+          </w:p>
+          <w:p>
+            <w:pPr>
+              <w:pStyle w:val="Heading2"/>
+              <w:spacing w:before="299" w:beforeAutospacing="off" w:after="299" w:afterAutospacing="off"/>
+              <w:rPr>
+                <w:rFonts w:ascii="Calibri" w:hAnsi="Calibri" w:eastAsia="Calibri" w:cs="Calibri"/>
+                <w:b w:val="1"/>
+                <w:bCs w:val="1"/>
+                <w:noProof w:val="0"/>
+                <w:sz w:val="24"/>
+                <w:szCs w:val="24"/>
+                <w:lang w:val="en-US"/>
+              </w:rPr>
+            </w:pPr>
+            <w:r>
+              <w:rPr>
+                <w:rFonts w:ascii="Calibri" w:hAnsi="Calibri" w:eastAsia="Calibri" w:cs="Calibri"/>
+                <w:b w:val="1"/>
+                <w:bCs w:val="1"/>
+                <w:noProof w:val="0"/>
+                <w:sz w:val="24"/>
+                <w:szCs w:val="24"/>
+                <w:lang w:val="en-US"/>
+              </w:rPr>
+              <w:t>Virhetilat</w:t>
+            </w:r>
+            <w:r>
+              <w:rPr>
+                <w:rFonts w:ascii="Calibri" w:hAnsi="Calibri" w:eastAsia="Calibri" w:cs="Calibri"/>
+                <w:b w:val="1"/>
+                <w:bCs w:val="1"/>
+                <w:noProof w:val="0"/>
+                <w:sz w:val="24"/>
+                <w:szCs w:val="24"/>
+                <w:lang w:val="en-US"/>
+              </w:rPr>
+              <w:t xml:space="preserve"> + retry</w:t>
+            </w:r>
+          </w:p>
+          <w:p>
+            <w:pPr>
+              <w:spacing w:before="240" w:beforeAutospacing="off" w:after="240" w:afterAutospacing="off"/>
+            </w:pPr>
+            <w:r>
+              <w:rPr>
+                <w:rFonts w:ascii="Calibri" w:hAnsi="Calibri" w:eastAsia="Calibri" w:cs="Calibri"/>
+                <w:noProof w:val="0"/>
+                <w:sz w:val="22"/>
+                <w:szCs w:val="22"/>
+                <w:lang w:val="en-US"/>
+              </w:rPr>
+              <w:t>components/ui/ErrorCard.tsx koko tiedosto (virhekortti + retry) app/(tabs)/index.tsx:75 &lt;ErrorCard ... onRetry={vm.refresh} /&gt; app/(tabs)/charts.tsx:96 &lt;ErrorCard ... onRetry={handleRetry} /&gt; app/hidden.tsx:138 &lt;ErrorCard ... onRetry={refresh} /&gt; app/lead/[id].tsx:236,245,283 (latausvirhe, ei löydy, hallintavirhe) app/lead/[id]/quote.tsx:205,224 (lähetys- ja latausvirhe)</w:t>
+            </w:r>
+          </w:p>
+          <w:p>
+            <w:pPr>
+              <w:pStyle w:val="Heading2"/>
+              <w:spacing w:before="299" w:beforeAutospacing="off" w:after="299" w:afterAutospacing="off"/>
+              <w:rPr>
+                <w:rFonts w:ascii="Calibri" w:hAnsi="Calibri" w:eastAsia="Calibri" w:cs="Calibri"/>
+                <w:b w:val="1"/>
+                <w:bCs w:val="1"/>
+                <w:noProof w:val="0"/>
+                <w:sz w:val="24"/>
+                <w:szCs w:val="24"/>
+                <w:lang w:val="en-US"/>
+              </w:rPr>
+            </w:pPr>
+            <w:r>
+              <w:rPr>
+                <w:rFonts w:ascii="Calibri" w:hAnsi="Calibri" w:eastAsia="Calibri" w:cs="Calibri"/>
+                <w:b w:val="1"/>
+                <w:bCs w:val="1"/>
+                <w:noProof w:val="0"/>
+                <w:sz w:val="24"/>
+                <w:szCs w:val="24"/>
+                <w:lang w:val="en-US"/>
+              </w:rPr>
+              <w:t>Tyhjätilat</w:t>
+            </w:r>
+          </w:p>
+          <w:p>
+            <w:pPr>
+              <w:spacing w:before="240" w:beforeAutospacing="off" w:after="240" w:afterAutospacing="off"/>
+            </w:pPr>
+            <w:r>
+              <w:rPr>
+                <w:rFonts w:ascii="Calibri" w:hAnsi="Calibri" w:eastAsia="Calibri" w:cs="Calibri"/>
+                <w:noProof w:val="0"/>
+                <w:sz w:val="22"/>
+                <w:szCs w:val="22"/>
+                <w:lang w:val="en-US"/>
+              </w:rPr>
+              <w:t xml:space="preserve">components/ui/EmptyState.tsx koko tiedosto (tyhjä-komponentti) app/(tabs)/index.tsx:101 (ei liidejä / ei hakutuloksia) app/hidden.tsx:140 </w:t>
+            </w:r>
+          </w:p>
+          <w:p>
+            <w:pPr>
+              <w:pStyle w:val="Heading2"/>
+              <w:spacing w:before="299" w:beforeAutospacing="off" w:after="299" w:afterAutospacing="off"/>
+              <w:rPr>
+                <w:rFonts w:ascii="Calibri" w:hAnsi="Calibri" w:eastAsia="Calibri" w:cs="Calibri"/>
+                <w:b w:val="1"/>
+                <w:bCs w:val="1"/>
+                <w:noProof w:val="0"/>
+                <w:sz w:val="24"/>
+                <w:szCs w:val="24"/>
+                <w:lang w:val="en-US"/>
+              </w:rPr>
+            </w:pPr>
+            <w:r>
+              <w:rPr>
+                <w:rFonts w:ascii="Calibri" w:hAnsi="Calibri" w:eastAsia="Calibri" w:cs="Calibri"/>
+                <w:b w:val="1"/>
+                <w:bCs w:val="1"/>
+                <w:noProof w:val="0"/>
+                <w:sz w:val="24"/>
+                <w:szCs w:val="24"/>
+                <w:lang w:val="en-US"/>
+              </w:rPr>
+              <w:t>Offline-</w:t>
+            </w:r>
+            <w:r>
+              <w:rPr>
+                <w:rFonts w:ascii="Calibri" w:hAnsi="Calibri" w:eastAsia="Calibri" w:cs="Calibri"/>
+                <w:b w:val="1"/>
+                <w:bCs w:val="1"/>
+                <w:noProof w:val="0"/>
+                <w:sz w:val="24"/>
+                <w:szCs w:val="24"/>
+                <w:lang w:val="en-US"/>
+              </w:rPr>
+              <w:t>banneri</w:t>
+            </w:r>
+          </w:p>
+          <w:p>
+            <w:pPr>
+              <w:spacing w:before="240" w:beforeAutospacing="off" w:after="240" w:afterAutospacing="off"/>
+            </w:pPr>
+            <w:r>
+              <w:rPr>
+                <w:rFonts w:ascii="Calibri" w:hAnsi="Calibri" w:eastAsia="Calibri" w:cs="Calibri"/>
+                <w:noProof w:val="0"/>
+                <w:sz w:val="22"/>
+                <w:szCs w:val="22"/>
+                <w:lang w:val="en-US"/>
+              </w:rPr>
+              <w:t xml:space="preserve">components/ui/OfflineBanner.tsx koko tiedosto app/(tabs)/index.tsx:94 </w:t>
+            </w:r>
+          </w:p>
+          <w:p>
+            <w:pPr>
+              <w:pStyle w:val="Heading2"/>
+              <w:spacing w:before="299" w:beforeAutospacing="off" w:after="299" w:afterAutospacing="off"/>
+              <w:rPr>
+                <w:rFonts w:ascii="Calibri" w:hAnsi="Calibri" w:eastAsia="Calibri" w:cs="Calibri"/>
+                <w:b w:val="1"/>
+                <w:bCs w:val="1"/>
+                <w:noProof w:val="0"/>
+                <w:sz w:val="24"/>
+                <w:szCs w:val="24"/>
+                <w:lang w:val="en-US"/>
+              </w:rPr>
+            </w:pPr>
+            <w:r>
+              <w:rPr>
+                <w:rFonts w:ascii="Calibri" w:hAnsi="Calibri" w:eastAsia="Calibri" w:cs="Calibri"/>
+                <w:b w:val="1"/>
+                <w:bCs w:val="1"/>
+                <w:noProof w:val="0"/>
+                <w:sz w:val="24"/>
+                <w:szCs w:val="24"/>
+                <w:lang w:val="en-US"/>
+              </w:rPr>
+              <w:t>Demo / debug-</w:t>
+            </w:r>
+            <w:r>
+              <w:rPr>
+                <w:rFonts w:ascii="Calibri" w:hAnsi="Calibri" w:eastAsia="Calibri" w:cs="Calibri"/>
+                <w:b w:val="1"/>
+                <w:bCs w:val="1"/>
+                <w:noProof w:val="0"/>
+                <w:sz w:val="24"/>
+                <w:szCs w:val="24"/>
+                <w:lang w:val="en-US"/>
+              </w:rPr>
+              <w:t>flagit</w:t>
+            </w:r>
+          </w:p>
+          <w:p>
+            <w:pPr>
+              <w:spacing w:before="240" w:beforeAutospacing="off" w:after="240" w:afterAutospacing="off"/>
+            </w:pPr>
+            <w:r>
+              <w:rPr>
+                <w:rFonts w:ascii="Calibri" w:hAnsi="Calibri" w:eastAsia="Calibri" w:cs="Calibri"/>
+                <w:noProof w:val="0"/>
+                <w:sz w:val="22"/>
+                <w:szCs w:val="22"/>
+                <w:lang w:val="en-US"/>
+              </w:rPr>
+              <w:t>services/debugFlags.ts koko tiedosto (simulateError, simulateOffline) services/debugFlags.ts:22 simulateError: boolean state/inbox/useInboxViewModel.ts:85 simulateOffline debug-tila state/inbox/useInboxViewModel.ts:101 subscribeDebugFlags (reaaliaikainen tilamuutos) app/(tabs)/debug.tsx koko tiedosto (debug-näkymä demoille)</w:t>
+            </w:r>
+          </w:p>
+          <w:p>
+            <w:pPr>
+              <w:pStyle w:val="Heading2"/>
+              <w:spacing w:before="299" w:beforeAutospacing="off" w:after="299" w:afterAutospacing="off"/>
+              <w:rPr>
+                <w:rFonts w:ascii="Calibri" w:hAnsi="Calibri" w:eastAsia="Calibri" w:cs="Calibri"/>
+                <w:b w:val="1"/>
+                <w:bCs w:val="1"/>
+                <w:noProof w:val="0"/>
+                <w:sz w:val="24"/>
+                <w:szCs w:val="24"/>
+                <w:lang w:val="en-US"/>
+              </w:rPr>
+            </w:pPr>
+            <w:r>
+              <w:rPr>
+                <w:rFonts w:ascii="Calibri" w:hAnsi="Calibri" w:eastAsia="Calibri" w:cs="Calibri"/>
+                <w:b w:val="1"/>
+                <w:bCs w:val="1"/>
+                <w:noProof w:val="0"/>
+                <w:sz w:val="24"/>
+                <w:szCs w:val="24"/>
+                <w:lang w:val="en-US"/>
+              </w:rPr>
+              <w:t>Lomaketarkistus</w:t>
+            </w:r>
+            <w:r>
+              <w:rPr>
+                <w:rFonts w:ascii="Calibri" w:hAnsi="Calibri" w:eastAsia="Calibri" w:cs="Calibri"/>
+                <w:b w:val="1"/>
+                <w:bCs w:val="1"/>
+                <w:noProof w:val="0"/>
+                <w:sz w:val="24"/>
+                <w:szCs w:val="24"/>
+                <w:lang w:val="en-US"/>
+              </w:rPr>
+              <w:t xml:space="preserve"> (UX-</w:t>
+            </w:r>
+            <w:r>
+              <w:rPr>
+                <w:rFonts w:ascii="Calibri" w:hAnsi="Calibri" w:eastAsia="Calibri" w:cs="Calibri"/>
+                <w:b w:val="1"/>
+                <w:bCs w:val="1"/>
+                <w:noProof w:val="0"/>
+                <w:sz w:val="24"/>
+                <w:szCs w:val="24"/>
+                <w:lang w:val="en-US"/>
+              </w:rPr>
+              <w:t>validointi</w:t>
+            </w:r>
+            <w:r>
+              <w:rPr>
+                <w:rFonts w:ascii="Calibri" w:hAnsi="Calibri" w:eastAsia="Calibri" w:cs="Calibri"/>
+                <w:b w:val="1"/>
+                <w:bCs w:val="1"/>
+                <w:noProof w:val="0"/>
+                <w:sz w:val="24"/>
+                <w:szCs w:val="24"/>
+                <w:lang w:val="en-US"/>
+              </w:rPr>
+              <w:t>)</w:t>
+            </w:r>
+          </w:p>
+          <w:p>
+            <w:pPr>
+              <w:spacing w:before="240" w:beforeAutospacing="off" w:after="240" w:afterAutospacing="off"/>
+            </w:pPr>
+            <w:r>
+              <w:rPr>
+                <w:rFonts w:ascii="Calibri" w:hAnsi="Calibri" w:eastAsia="Calibri" w:cs="Calibri"/>
+                <w:noProof w:val="0"/>
+                <w:sz w:val="22"/>
+                <w:szCs w:val="22"/>
+                <w:lang w:val="en-US"/>
+              </w:rPr>
+              <w:t>utils/validateQuoteForm.ts:25-46 lomakevirheet käyttäjälle suomeksi</w:t>
+            </w:r>
+          </w:p>
           <w:p/>
         </w:tc>
         <w:tc>
           <w:tcPr>
             <w:tcW w:w="1304" w:type="dxa"/>
+            <w:tcMar/>
           </w:tcPr>
           <w:p/>
         </w:tc>
@@ -5255,6 +5606,7 @@
         <w:tc>
           <w:tcPr>
             <w:tcW w:w="4082" w:type="dxa"/>
+            <w:tcMar/>
           </w:tcPr>
           <w:p>
             <w:pPr>
@@ -5273,6 +5625,7 @@
         <w:tc>
           <w:tcPr>
             <w:tcW w:w="737" w:type="dxa"/>
+            <w:tcMar/>
           </w:tcPr>
           <w:p>
             <w:r>
@@ -5283,6 +5636,7 @@
         <w:tc>
           <w:tcPr>
             <w:tcW w:w="963" w:type="dxa"/>
+            <w:tcMar/>
           </w:tcPr>
           <w:p>
             <w:r>
@@ -5293,12 +5647,14 @@
         <w:tc>
           <w:tcPr>
             <w:tcW w:w="2835" w:type="dxa"/>
+            <w:tcMar/>
           </w:tcPr>
           <w:p/>
         </w:tc>
         <w:tc>
           <w:tcPr>
             <w:tcW w:w="1304" w:type="dxa"/>
+            <w:tcMar/>
           </w:tcPr>
           <w:p/>
         </w:tc>
@@ -16906,7 +17262,7 @@
     <w:name w:val="Hyperlink"/>
     <w:basedOn w:val="DefaultParagraphFont"/>
     <w:unhideWhenUsed/>
-    <w:rsid w:val="170C5AF9"/>
+    <w:rsid w:val="384A7D58"/>
     <w:rPr>
       <w:color w:val="0000FF"/>
       <w:u w:val="single"/>

</xml_diff>